<commit_message>
More lol skitUML som jag inte ens orkar rita pilar i
</commit_message>
<xml_diff>
--- a/Documentation/CMSReport.docx
+++ b/Documentation/CMSReport.docx
@@ -344,20 +344,10 @@
                           <w:color w:val="auto"/>
                           <w:lang w:val="en-US"/>
                         </w:rPr>
-                        <w:t xml:space="preserve">Alexander </w:t>
-                      </w:r>
-                      <w:proofErr w:type="spellStart"/>
-                      <w:r>
-                        <w:rPr>
-                          <w:b w:val="0"/>
-                          <w:color w:val="auto"/>
-                          <w:lang w:val="en-US"/>
-                        </w:rPr>
-                        <w:t>Sjöholm</w:t>
+                        <w:t>Alexander Sjöholm</w:t>
                       </w:r>
                       <w:bookmarkEnd w:id="0"/>
                       <w:bookmarkEnd w:id="1"/>
-                      <w:proofErr w:type="spellEnd"/>
                     </w:p>
                   </w:tc>
                   <w:tc>
@@ -383,20 +373,10 @@
                           <w:color w:val="auto"/>
                           <w:lang w:val="en-US"/>
                         </w:rPr>
-                        <w:t xml:space="preserve">Martin </w:t>
-                      </w:r>
-                      <w:proofErr w:type="spellStart"/>
-                      <w:r>
-                        <w:rPr>
-                          <w:b w:val="0"/>
-                          <w:color w:val="auto"/>
-                          <w:lang w:val="en-US"/>
-                        </w:rPr>
-                        <w:t>Svensson</w:t>
+                        <w:t>Martin Svensson</w:t>
                       </w:r>
                       <w:bookmarkEnd w:id="4"/>
                       <w:bookmarkEnd w:id="5"/>
-                      <w:proofErr w:type="spellEnd"/>
                     </w:p>
                   </w:tc>
                 </w:tr>
@@ -1655,15 +1635,7 @@
         <w:rPr>
           <w:lang w:val="en-US"/>
         </w:rPr>
-        <w:t>customizable</w:t>
-      </w:r>
-      <w:bookmarkStart w:id="7" w:name="_GoBack"/>
-      <w:bookmarkEnd w:id="7"/>
-      <w:r>
-        <w:rPr>
-          <w:lang w:val="en-US"/>
-        </w:rPr>
-        <w:t xml:space="preserve"> solar system with shading, gravity and collision detection</w:t>
+        <w:t>customizable solar system with shading, gravity and collision detection</w:t>
       </w:r>
       <w:r>
         <w:rPr>
@@ -1679,14 +1651,12 @@
           <w:lang w:val="en-US"/>
         </w:rPr>
       </w:pPr>
-      <w:bookmarkStart w:id="8" w:name="_Toc356317623"/>
-      <w:r>
-        <w:rPr>
-          <w:lang w:val="en-US"/>
-        </w:rPr>
-        <w:t>Solar System</w:t>
-      </w:r>
-      <w:bookmarkEnd w:id="8"/>
+      <w:r>
+        <w:rPr>
+          <w:lang w:val="en-US"/>
+        </w:rPr>
+        <w:t>Data Structures</w:t>
+      </w:r>
     </w:p>
     <w:p>
       <w:pPr>
@@ -1696,33 +1666,350 @@
       </w:pPr>
       <w:r>
         <w:rPr>
-          <w:lang w:val="en-US"/>
-        </w:rPr>
-        <w:t>The Solar System class is an overhead containing the functions needed to update positions</w:t>
-      </w:r>
-      <w:r>
-        <w:rPr>
-          <w:lang w:val="en-US"/>
-        </w:rPr>
-        <w:t>, delete, select or draw</w:t>
-      </w:r>
-      <w:r>
-        <w:rPr>
-          <w:lang w:val="en-US"/>
-        </w:rPr>
-        <w:t xml:space="preserve"> all objects in the </w:t>
-      </w:r>
-      <w:r>
-        <w:rPr>
-          <w:lang w:val="en-US"/>
-        </w:rPr>
-        <w:t xml:space="preserve">simulator, as well as lists containing all planets and items </w:t>
-      </w:r>
-      <w:r>
-        <w:rPr>
-          <w:lang w:val="en-US"/>
-        </w:rPr>
-        <w:t>currently active.</w:t>
+          <w:noProof/>
+        </w:rPr>
+        <mc:AlternateContent>
+          <mc:Choice Requires="wps">
+            <w:drawing>
+              <wp:anchor distT="0" distB="0" distL="114300" distR="114300" simplePos="0" relativeHeight="251661312" behindDoc="0" locked="0" layoutInCell="1" allowOverlap="1" wp14:anchorId="570E7480" wp14:editId="60983FD2">
+                <wp:simplePos x="0" y="0"/>
+                <wp:positionH relativeFrom="column">
+                  <wp:posOffset>71755</wp:posOffset>
+                </wp:positionH>
+                <wp:positionV relativeFrom="paragraph">
+                  <wp:posOffset>6843395</wp:posOffset>
+                </wp:positionV>
+                <wp:extent cx="5762625" cy="635"/>
+                <wp:effectExtent l="0" t="0" r="0" b="0"/>
+                <wp:wrapTight wrapText="bothSides">
+                  <wp:wrapPolygon edited="0">
+                    <wp:start x="0" y="0"/>
+                    <wp:lineTo x="0" y="21600"/>
+                    <wp:lineTo x="21600" y="21600"/>
+                    <wp:lineTo x="21600" y="0"/>
+                  </wp:wrapPolygon>
+                </wp:wrapTight>
+                <wp:docPr id="1" name="Text Box 1"/>
+                <wp:cNvGraphicFramePr/>
+                <a:graphic xmlns:a="http://schemas.openxmlformats.org/drawingml/2006/main">
+                  <a:graphicData uri="http://schemas.microsoft.com/office/word/2010/wordprocessingShape">
+                    <wps:wsp>
+                      <wps:cNvSpPr txBox="1"/>
+                      <wps:spPr>
+                        <a:xfrm>
+                          <a:off x="0" y="0"/>
+                          <a:ext cx="5762625" cy="635"/>
+                        </a:xfrm>
+                        <a:prstGeom prst="rect">
+                          <a:avLst/>
+                        </a:prstGeom>
+                        <a:solidFill>
+                          <a:prstClr val="white"/>
+                        </a:solidFill>
+                        <a:ln>
+                          <a:noFill/>
+                        </a:ln>
+                        <a:effectLst/>
+                      </wps:spPr>
+                      <wps:txbx>
+                        <w:txbxContent>
+                          <w:p>
+                            <w:pPr>
+                              <w:pStyle w:val="Caption"/>
+                              <w:jc w:val="center"/>
+                              <w:rPr>
+                                <w:noProof/>
+                                <w:lang w:val="en-US"/>
+                              </w:rPr>
+                            </w:pPr>
+                            <w:r>
+                              <w:rPr>
+                                <w:lang w:val="en-US"/>
+                              </w:rPr>
+                              <w:t xml:space="preserve">Figure </w:t>
+                            </w:r>
+                            <w:r>
+                              <w:fldChar w:fldCharType="begin"/>
+                            </w:r>
+                            <w:r>
+                              <w:rPr>
+                                <w:lang w:val="en-US"/>
+                              </w:rPr>
+                              <w:instrText xml:space="preserve"> SEQ Figure \* ARABIC </w:instrText>
+                            </w:r>
+                            <w:r>
+                              <w:fldChar w:fldCharType="separate"/>
+                            </w:r>
+                            <w:r>
+                              <w:rPr>
+                                <w:noProof/>
+                                <w:lang w:val="en-US"/>
+                              </w:rPr>
+                              <w:t>1</w:t>
+                            </w:r>
+                            <w:r>
+                              <w:fldChar w:fldCharType="end"/>
+                            </w:r>
+                            <w:r>
+                              <w:rPr>
+                                <w:lang w:val="en-US"/>
+                              </w:rPr>
+                              <w:t xml:space="preserve">Figure of all data structures along with their most important methods and </w:t>
+                            </w:r>
+                            <w:r>
+                              <w:rPr>
+                                <w:lang w:val="en-US"/>
+                              </w:rPr>
+                              <w:t>data structures</w:t>
+                            </w:r>
+                            <w:r>
+                              <w:rPr>
+                                <w:lang w:val="en-US"/>
+                              </w:rPr>
+                              <w:t>.</w:t>
+                            </w:r>
+                          </w:p>
+                        </w:txbxContent>
+                      </wps:txbx>
+                      <wps:bodyPr rot="0" spcFirstLastPara="0" vertOverflow="overflow" horzOverflow="overflow" vert="horz" wrap="square" lIns="0" tIns="0" rIns="0" bIns="0" numCol="1" spcCol="0" rtlCol="0" fromWordArt="0" anchor="t" anchorCtr="0" forceAA="0" compatLnSpc="1">
+                        <a:prstTxWarp prst="textNoShape">
+                          <a:avLst/>
+                        </a:prstTxWarp>
+                        <a:spAutoFit/>
+                      </wps:bodyPr>
+                    </wps:wsp>
+                  </a:graphicData>
+                </a:graphic>
+              </wp:anchor>
+            </w:drawing>
+          </mc:Choice>
+          <mc:Fallback>
+            <w:pict>
+              <v:shapetype id="_x0000_t202" coordsize="21600,21600" o:spt="202" path="m,l,21600r21600,l21600,xe">
+                <v:stroke joinstyle="miter"/>
+                <v:path gradientshapeok="t" o:connecttype="rect"/>
+              </v:shapetype>
+              <v:shape id="Text Box 1" o:spid="_x0000_s1026" type="#_x0000_t202" style="position:absolute;margin-left:5.65pt;margin-top:538.85pt;width:453.75pt;height:.05pt;z-index:251661312;visibility:visible;mso-wrap-style:square;mso-wrap-distance-left:9pt;mso-wrap-distance-top:0;mso-wrap-distance-right:9pt;mso-wrap-distance-bottom:0;mso-position-horizontal:absolute;mso-position-horizontal-relative:text;mso-position-vertical:absolute;mso-position-vertical-relative:text;v-text-anchor:top" o:gfxdata="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" stroked="f">
+                <v:textbox style="mso-fit-shape-to-text:t" inset="0,0,0,0">
+                  <w:txbxContent>
+                    <w:p>
+                      <w:pPr>
+                        <w:pStyle w:val="Caption"/>
+                        <w:jc w:val="center"/>
+                        <w:rPr>
+                          <w:noProof/>
+                          <w:lang w:val="en-US"/>
+                        </w:rPr>
+                      </w:pPr>
+                      <w:r>
+                        <w:rPr>
+                          <w:lang w:val="en-US"/>
+                        </w:rPr>
+                        <w:t xml:space="preserve">Figure </w:t>
+                      </w:r>
+                      <w:r>
+                        <w:fldChar w:fldCharType="begin"/>
+                      </w:r>
+                      <w:r>
+                        <w:rPr>
+                          <w:lang w:val="en-US"/>
+                        </w:rPr>
+                        <w:instrText xml:space="preserve"> SEQ Figure \* ARABIC </w:instrText>
+                      </w:r>
+                      <w:r>
+                        <w:fldChar w:fldCharType="separate"/>
+                      </w:r>
+                      <w:r>
+                        <w:rPr>
+                          <w:noProof/>
+                          <w:lang w:val="en-US"/>
+                        </w:rPr>
+                        <w:t>1</w:t>
+                      </w:r>
+                      <w:r>
+                        <w:fldChar w:fldCharType="end"/>
+                      </w:r>
+                      <w:r>
+                        <w:rPr>
+                          <w:lang w:val="en-US"/>
+                        </w:rPr>
+                        <w:t xml:space="preserve">Figure of all data structures along with their most important methods and </w:t>
+                      </w:r>
+                      <w:r>
+                        <w:rPr>
+                          <w:lang w:val="en-US"/>
+                        </w:rPr>
+                        <w:t>data structures</w:t>
+                      </w:r>
+                      <w:r>
+                        <w:rPr>
+                          <w:lang w:val="en-US"/>
+                        </w:rPr>
+                        <w:t>.</w:t>
+                      </w:r>
+                    </w:p>
+                  </w:txbxContent>
+                </v:textbox>
+                <w10:wrap type="tight"/>
+              </v:shape>
+            </w:pict>
+          </mc:Fallback>
+        </mc:AlternateContent>
+      </w:r>
+      <w:r>
+        <w:rPr>
+          <w:b/>
+          <w:bCs/>
+          <w:noProof/>
+          <w:lang w:eastAsia="sv-SE"/>
+        </w:rPr>
+        <w:drawing>
+          <wp:anchor distT="0" distB="0" distL="114300" distR="114300" simplePos="0" relativeHeight="251659264" behindDoc="1" locked="0" layoutInCell="1" allowOverlap="1" wp14:anchorId="00024F20" wp14:editId="73A22A4E">
+            <wp:simplePos x="0" y="0"/>
+            <wp:positionH relativeFrom="column">
+              <wp:posOffset>71755</wp:posOffset>
+            </wp:positionH>
+            <wp:positionV relativeFrom="paragraph">
+              <wp:posOffset>547370</wp:posOffset>
+            </wp:positionV>
+            <wp:extent cx="5762625" cy="6238875"/>
+            <wp:effectExtent l="0" t="0" r="9525" b="9525"/>
+            <wp:wrapTight wrapText="bothSides">
+              <wp:wrapPolygon edited="0">
+                <wp:start x="0" y="0"/>
+                <wp:lineTo x="0" y="21567"/>
+                <wp:lineTo x="21564" y="21567"/>
+                <wp:lineTo x="21564" y="0"/>
+                <wp:lineTo x="0" y="0"/>
+              </wp:wrapPolygon>
+            </wp:wrapTight>
+            <wp:docPr id="3" name="Picture 3" descr="C:\Users\Marsve\Desktop\Kurser\TSBK07\Projekt\Repository\Documentation\ClassDiagram.png"/>
+            <wp:cNvGraphicFramePr>
+              <a:graphicFrameLocks xmlns:a="http://schemas.openxmlformats.org/drawingml/2006/main" noChangeAspect="1"/>
+            </wp:cNvGraphicFramePr>
+            <a:graphic xmlns:a="http://schemas.openxmlformats.org/drawingml/2006/main">
+              <a:graphicData uri="http://schemas.openxmlformats.org/drawingml/2006/picture">
+                <pic:pic xmlns:pic="http://schemas.openxmlformats.org/drawingml/2006/picture">
+                  <pic:nvPicPr>
+                    <pic:cNvPr id="0" name="Picture 9" descr="C:\Users\Marsve\Desktop\Kurser\TSBK07\Projekt\Repository\Documentation\ClassDiagram.png"/>
+                    <pic:cNvPicPr>
+                      <a:picLocks noChangeAspect="1" noChangeArrowheads="1"/>
+                    </pic:cNvPicPr>
+                  </pic:nvPicPr>
+                  <pic:blipFill>
+                    <a:blip r:embed="rId10">
+                      <a:extLst>
+                        <a:ext uri="{28A0092B-C50C-407E-A947-70E740481C1C}">
+                          <a14:useLocalDpi xmlns:a14="http://schemas.microsoft.com/office/drawing/2010/main" val="0"/>
+                        </a:ext>
+                      </a:extLst>
+                    </a:blip>
+                    <a:srcRect/>
+                    <a:stretch>
+                      <a:fillRect/>
+                    </a:stretch>
+                  </pic:blipFill>
+                  <pic:spPr bwMode="auto">
+                    <a:xfrm>
+                      <a:off x="0" y="0"/>
+                      <a:ext cx="5762625" cy="6238875"/>
+                    </a:xfrm>
+                    <a:prstGeom prst="rect">
+                      <a:avLst/>
+                    </a:prstGeom>
+                    <a:noFill/>
+                    <a:ln>
+                      <a:noFill/>
+                    </a:ln>
+                  </pic:spPr>
+                </pic:pic>
+              </a:graphicData>
+            </a:graphic>
+            <wp14:sizeRelH relativeFrom="page">
+              <wp14:pctWidth>0</wp14:pctWidth>
+            </wp14:sizeRelH>
+            <wp14:sizeRelV relativeFrom="page">
+              <wp14:pctHeight>0</wp14:pctHeight>
+            </wp14:sizeRelV>
+          </wp:anchor>
+        </w:drawing>
+      </w:r>
+      <w:r>
+        <w:rPr>
+          <w:lang w:val="en-US"/>
+        </w:rPr>
+        <w:t>The figure below show the most important data structures along with their methods. They are described in further detail on the following pages.</w:t>
+      </w:r>
+    </w:p>
+    <w:p>
+      <w:pPr>
+        <w:pStyle w:val="Heading1"/>
+        <w:rPr>
+          <w:lang w:val="en-US"/>
+        </w:rPr>
+      </w:pPr>
+      <w:bookmarkStart w:id="7" w:name="_Toc356317623"/>
+      <w:r>
+        <w:rPr>
+          <w:lang w:val="en-US"/>
+        </w:rPr>
+        <w:lastRenderedPageBreak/>
+        <w:t>Solar System</w:t>
+      </w:r>
+      <w:bookmarkEnd w:id="7"/>
+    </w:p>
+    <w:p>
+      <w:pPr>
+        <w:rPr>
+          <w:lang w:val="en-US"/>
+        </w:rPr>
+      </w:pPr>
+      <w:r>
+        <w:rPr>
+          <w:lang w:val="en-US"/>
+        </w:rPr>
+        <w:t>The Solar System class is an overhead containing the functions needed to update positions, delete, select or draw all objects in the simulator, as well as lists containing all planets and items currently active.</w:t>
+      </w:r>
+    </w:p>
+    <w:p>
+      <w:pPr>
+        <w:pStyle w:val="Heading1"/>
+        <w:rPr>
+          <w:lang w:val="en-US"/>
+        </w:rPr>
+      </w:pPr>
+      <w:r>
+        <w:rPr>
+          <w:lang w:val="en-US"/>
+        </w:rPr>
+        <w:t>Player</w:t>
+      </w:r>
+    </w:p>
+    <w:p>
+      <w:pPr>
+        <w:rPr>
+          <w:lang w:val="en-US"/>
+        </w:rPr>
+      </w:pPr>
+      <w:r>
+        <w:rPr>
+          <w:lang w:val="en-US"/>
+        </w:rPr>
+        <w:t>The Player class is essentially a class representing the camera, containing parameters such as movement speed and the lookAt matrix, and methods</w:t>
+      </w:r>
+      <w:r>
+        <w:rPr>
+          <w:lang w:val="en-US"/>
+        </w:rPr>
+        <w:t xml:space="preserve"> such as move left, move right e</w:t>
+      </w:r>
+      <w:bookmarkStart w:id="8" w:name="_GoBack"/>
+      <w:bookmarkEnd w:id="8"/>
+      <w:r>
+        <w:rPr>
+          <w:lang w:val="en-US"/>
+        </w:rPr>
+        <w:t>tc.</w:t>
       </w:r>
     </w:p>
     <w:p>
@@ -2508,25 +2795,7 @@
           <w:rFonts w:eastAsiaTheme="minorEastAsia"/>
           <w:lang w:val="en-US"/>
         </w:rPr>
-        <w:t xml:space="preserve"> This acceleration is then multiplied with </w:t>
-      </w:r>
-      <w:proofErr w:type="spellStart"/>
-      <w:proofErr w:type="gramStart"/>
-      <w:r>
-        <w:rPr>
-          <w:rFonts w:eastAsiaTheme="minorEastAsia"/>
-          <w:lang w:val="en-US"/>
-        </w:rPr>
-        <w:t>dt</w:t>
-      </w:r>
-      <w:proofErr w:type="spellEnd"/>
-      <w:proofErr w:type="gramEnd"/>
-      <w:r>
-        <w:rPr>
-          <w:rFonts w:eastAsiaTheme="minorEastAsia"/>
-          <w:lang w:val="en-US"/>
-        </w:rPr>
-        <w:t xml:space="preserve"> and a normalized vector from the object to the planet, and finally added to the object velocity.</w:t>
+        <w:t xml:space="preserve"> This acceleration is then multiplied with dt and a normalized vector from the object to the planet, and finally added to the object velocity.</w:t>
       </w:r>
       <w:r>
         <w:rPr>
@@ -2645,55 +2914,13 @@
         <w:rPr>
           <w:lang w:val="en-US"/>
         </w:rPr>
-        <w:t xml:space="preserve"> to all available </w:t>
-      </w:r>
-      <w:proofErr w:type="spellStart"/>
-      <w:r>
-        <w:rPr>
-          <w:lang w:val="en-US"/>
-        </w:rPr>
-        <w:t>shader</w:t>
-      </w:r>
-      <w:proofErr w:type="spellEnd"/>
-      <w:r>
-        <w:rPr>
-          <w:lang w:val="en-US"/>
-        </w:rPr>
-        <w:t xml:space="preserve"> programs, textures and bump maps, making all planets fully customizable.</w:t>
-      </w:r>
-      <w:r>
-        <w:rPr>
-          <w:lang w:val="en-US"/>
-        </w:rPr>
-        <w:t xml:space="preserve"> The planet selection function is implemented using a </w:t>
-      </w:r>
-      <w:proofErr w:type="spellStart"/>
-      <w:r>
-        <w:rPr>
-          <w:lang w:val="en-US"/>
-        </w:rPr>
-        <w:t>Plücker</w:t>
-      </w:r>
-      <w:proofErr w:type="spellEnd"/>
-      <w:r>
-        <w:rPr>
-          <w:lang w:val="en-US"/>
-        </w:rPr>
-        <w:t xml:space="preserve">-coordinate based ray caster just like the one in the fragment </w:t>
-      </w:r>
-      <w:proofErr w:type="spellStart"/>
-      <w:r>
-        <w:rPr>
-          <w:lang w:val="en-US"/>
-        </w:rPr>
-        <w:t>shader</w:t>
-      </w:r>
-      <w:proofErr w:type="spellEnd"/>
-      <w:r>
-        <w:rPr>
-          <w:lang w:val="en-US"/>
-        </w:rPr>
-        <w:t>.</w:t>
+        <w:t xml:space="preserve"> to all available shader programs, textures and bump maps, making all planets fully customizable.</w:t>
+      </w:r>
+      <w:r>
+        <w:rPr>
+          <w:lang w:val="en-US"/>
+        </w:rPr>
+        <w:t xml:space="preserve"> The planet selection function is implemented using a Plücker-coordinate based ray caster just like the one in the fragment shader.</w:t>
       </w:r>
     </w:p>
     <w:p>
@@ -2748,21 +2975,7 @@
         <w:rPr>
           <w:lang w:val="en-US"/>
         </w:rPr>
-        <w:t xml:space="preserve">There is a model loader implemented that loads a file of sort .obj. There is also a sphere generator that generates a sphere of given vertex resolution with </w:t>
-      </w:r>
-      <w:proofErr w:type="spellStart"/>
-      <w:r>
-        <w:rPr>
-          <w:lang w:val="en-US"/>
-        </w:rPr>
-        <w:t>normals</w:t>
-      </w:r>
-      <w:proofErr w:type="spellEnd"/>
-      <w:r>
-        <w:rPr>
-          <w:lang w:val="en-US"/>
-        </w:rPr>
-        <w:t xml:space="preserve"> and texture coordinates. </w:t>
+        <w:t xml:space="preserve">There is a model loader implemented that loads a file of sort .obj. There is also a sphere generator that generates a sphere of given vertex resolution with normals and texture coordinates. </w:t>
       </w:r>
     </w:p>
     <w:p>
@@ -2826,21 +3039,7 @@
         <w:rPr>
           <w:lang w:val="en-US"/>
         </w:rPr>
-        <w:t xml:space="preserve">To texture a sphere is a known problem. In the stitch there will be one vertex that needs two different </w:t>
-      </w:r>
-      <w:proofErr w:type="gramStart"/>
-      <w:r>
-        <w:rPr>
-          <w:lang w:val="en-US"/>
-        </w:rPr>
-        <w:t>texture</w:t>
-      </w:r>
-      <w:proofErr w:type="gramEnd"/>
-      <w:r>
-        <w:rPr>
-          <w:lang w:val="en-US"/>
-        </w:rPr>
-        <w:t xml:space="preserve"> coordinates depending on from what side the texture is being interpolated. Otherwise one will get one big interpolation over the entire texture in the stich. </w:t>
+        <w:t xml:space="preserve">To texture a sphere is a known problem. In the stitch there will be one vertex that needs two different texture coordinates depending on from what side the texture is being interpolated. Otherwise one will get one big interpolation over the entire texture in the stich. </w:t>
       </w:r>
     </w:p>
     <w:p>
@@ -2853,21 +3052,7 @@
         <w:rPr>
           <w:lang w:val="en-US"/>
         </w:rPr>
-        <w:t xml:space="preserve">In this project it is solved in the sphere generator. It actually inserts two vertices at the same location, one with the texture coordinate zero and one with the texture coordinate one. These are then combined correctly to their </w:t>
-      </w:r>
-      <w:proofErr w:type="spellStart"/>
-      <w:r>
-        <w:rPr>
-          <w:lang w:val="en-US"/>
-        </w:rPr>
-        <w:t>neighbours</w:t>
-      </w:r>
-      <w:proofErr w:type="spellEnd"/>
-      <w:r>
-        <w:rPr>
-          <w:lang w:val="en-US"/>
-        </w:rPr>
-        <w:t xml:space="preserve"> but never with each other.</w:t>
+        <w:t>In this project it is solved in the sphere generator. It actually inserts two vertices at the same location, one with the texture coordinate zero and one with the texture coordinate one. These are then combined correctly to their neighbours but never with each other.</w:t>
       </w:r>
     </w:p>
     <w:p>
@@ -2896,105 +3081,7 @@
         <w:rPr>
           <w:lang w:val="en-US"/>
         </w:rPr>
-        <w:t xml:space="preserve">To add a feeling of structure to for instance the earth a bump/normal map is used. If one where to add enough vertices to add real height differences on the sphere the models would become too large. The normal map is an RGB image where the three different </w:t>
-      </w:r>
-      <w:proofErr w:type="spellStart"/>
-      <w:r>
-        <w:rPr>
-          <w:lang w:val="en-US"/>
-        </w:rPr>
-        <w:t>colour</w:t>
-      </w:r>
-      <w:proofErr w:type="spellEnd"/>
-      <w:r>
-        <w:rPr>
-          <w:lang w:val="en-US"/>
-        </w:rPr>
-        <w:t xml:space="preserve"> channels represents x, y and z. To add these to a plane is not a big deal. Then you simply change the given </w:t>
-      </w:r>
-      <w:proofErr w:type="spellStart"/>
-      <w:r>
-        <w:rPr>
-          <w:lang w:val="en-US"/>
-        </w:rPr>
-        <w:t>normals</w:t>
-      </w:r>
-      <w:proofErr w:type="spellEnd"/>
-      <w:r>
-        <w:rPr>
-          <w:lang w:val="en-US"/>
-        </w:rPr>
-        <w:t xml:space="preserve"> to the ones in your normal image; not very different from reading a </w:t>
-      </w:r>
-      <w:proofErr w:type="spellStart"/>
-      <w:r>
-        <w:rPr>
-          <w:lang w:val="en-US"/>
-        </w:rPr>
-        <w:t>texure</w:t>
-      </w:r>
-      <w:proofErr w:type="spellEnd"/>
-      <w:r>
-        <w:rPr>
-          <w:lang w:val="en-US"/>
-        </w:rPr>
-        <w:t xml:space="preserve">. The real difficulties begin when you want to do this to a sphere. The normal map contains </w:t>
-      </w:r>
-      <w:proofErr w:type="spellStart"/>
-      <w:r>
-        <w:rPr>
-          <w:lang w:val="en-US"/>
-        </w:rPr>
-        <w:t>normals</w:t>
-      </w:r>
-      <w:proofErr w:type="spellEnd"/>
-      <w:r>
-        <w:rPr>
-          <w:lang w:val="en-US"/>
-        </w:rPr>
-        <w:t xml:space="preserve"> expressed in local model coordinates, which for a plane are simply x, y and z, but for a sphere this becomes the local normal, a tangent and a </w:t>
-      </w:r>
-      <w:proofErr w:type="spellStart"/>
-      <w:r>
-        <w:rPr>
-          <w:lang w:val="en-US"/>
-        </w:rPr>
-        <w:t>bitangent</w:t>
-      </w:r>
-      <w:proofErr w:type="spellEnd"/>
-      <w:r>
-        <w:rPr>
-          <w:lang w:val="en-US"/>
-        </w:rPr>
-        <w:t xml:space="preserve">. These need to be aligned for all positions on the sphere for the mapping to look good. The normal is given in the model. To find the first tangent the cross product between the current position and the top of the sphere is used. To avoid problems at the top of the sphere the point to cross multiply with is located just slightly above the top. This way the cross product is always valid. To find the </w:t>
-      </w:r>
-      <w:proofErr w:type="spellStart"/>
-      <w:r>
-        <w:rPr>
-          <w:lang w:val="en-US"/>
-        </w:rPr>
-        <w:t>bitangent</w:t>
-      </w:r>
-      <w:proofErr w:type="spellEnd"/>
-      <w:r>
-        <w:rPr>
-          <w:lang w:val="en-US"/>
-        </w:rPr>
-        <w:t xml:space="preserve"> the cross product between the </w:t>
-      </w:r>
-      <w:proofErr w:type="spellStart"/>
-      <w:r>
-        <w:rPr>
-          <w:lang w:val="en-US"/>
-        </w:rPr>
-        <w:t>the</w:t>
-      </w:r>
-      <w:proofErr w:type="spellEnd"/>
-      <w:r>
-        <w:rPr>
-          <w:lang w:val="en-US"/>
-        </w:rPr>
-        <w:t xml:space="preserve"> normal and the first tangent is calculated.</w:t>
+        <w:t>To add a feeling of structure to for instance the earth a bump/normal map is used. If one where to add enough vertices to add real height differences on the sphere the models would become too large. The normal map is an RGB image where the three different colour channels represents x, y and z. To add these to a plane is not a big deal. Then you simply change the given normals to the ones in your normal image; not very different from reading a texure. The real difficulties begin when you want to do this to a sphere. The normal map contains normals expressed in local model coordinates, which for a plane are simply x, y and z, but for a sphere this becomes the local normal, a tangent and a bitangent. These need to be aligned for all positions on the sphere for the mapping to look good. The normal is given in the model. To find the first tangent the cross product between the current position and the top of the sphere is used. To avoid problems at the top of the sphere the point to cross multiply with is located just slightly above the top. This way the cross product is always valid. To find the bitangent the cross product between the the normal and the first tangent is calculated.</w:t>
       </w:r>
     </w:p>
     <w:p>
@@ -3032,20 +3119,12 @@
         </w:rPr>
       </w:pPr>
       <w:bookmarkStart w:id="17" w:name="_Toc356317632"/>
-      <w:proofErr w:type="spellStart"/>
       <w:r>
         <w:rPr>
           <w:lang w:val="en-US"/>
         </w:rPr>
         <w:lastRenderedPageBreak/>
-        <w:t>Specularity</w:t>
-      </w:r>
-      <w:proofErr w:type="spellEnd"/>
-      <w:r>
-        <w:rPr>
-          <w:lang w:val="en-US"/>
-        </w:rPr>
-        <w:t xml:space="preserve"> map</w:t>
+        <w:t>Specularity map</w:t>
       </w:r>
       <w:bookmarkEnd w:id="17"/>
     </w:p>
@@ -3059,63 +3138,7 @@
         <w:rPr>
           <w:lang w:val="en-US"/>
         </w:rPr>
-        <w:t xml:space="preserve">To add the effect of water being more specular than land on the earth a </w:t>
-      </w:r>
-      <w:proofErr w:type="spellStart"/>
-      <w:r>
-        <w:rPr>
-          <w:lang w:val="en-US"/>
-        </w:rPr>
-        <w:t>specularity</w:t>
-      </w:r>
-      <w:proofErr w:type="spellEnd"/>
-      <w:r>
-        <w:rPr>
-          <w:lang w:val="en-US"/>
-        </w:rPr>
-        <w:t xml:space="preserve"> map is used. This is used to adjust the </w:t>
-      </w:r>
-      <w:proofErr w:type="spellStart"/>
-      <w:r>
-        <w:rPr>
-          <w:lang w:val="en-US"/>
-        </w:rPr>
-        <w:t>specularity</w:t>
-      </w:r>
-      <w:proofErr w:type="spellEnd"/>
-      <w:r>
-        <w:rPr>
-          <w:lang w:val="en-US"/>
-        </w:rPr>
-        <w:t xml:space="preserve"> coefficient in the </w:t>
-      </w:r>
-      <w:proofErr w:type="spellStart"/>
-      <w:r>
-        <w:rPr>
-          <w:lang w:val="en-US"/>
-        </w:rPr>
-        <w:t>phong</w:t>
-      </w:r>
-      <w:proofErr w:type="spellEnd"/>
-      <w:r>
-        <w:rPr>
-          <w:lang w:val="en-US"/>
-        </w:rPr>
-        <w:t xml:space="preserve"> </w:t>
-      </w:r>
-      <w:proofErr w:type="spellStart"/>
-      <w:r>
-        <w:rPr>
-          <w:lang w:val="en-US"/>
-        </w:rPr>
-        <w:t>shader</w:t>
-      </w:r>
-      <w:proofErr w:type="spellEnd"/>
-      <w:r>
-        <w:rPr>
-          <w:lang w:val="en-US"/>
-        </w:rPr>
-        <w:t xml:space="preserve">. </w:t>
+        <w:t xml:space="preserve">To add the effect of water being more specular than land on the earth a specularity map is used. This is used to adjust the specularity coefficient in the phong shader. </w:t>
       </w:r>
     </w:p>
     <w:p>
@@ -3144,35 +3167,7 @@
         <w:rPr>
           <w:lang w:val="en-US"/>
         </w:rPr>
-        <w:t xml:space="preserve">By implementing a </w:t>
-      </w:r>
-      <w:proofErr w:type="spellStart"/>
-      <w:r>
-        <w:rPr>
-          <w:lang w:val="en-US"/>
-        </w:rPr>
-        <w:t>plücker</w:t>
-      </w:r>
-      <w:proofErr w:type="spellEnd"/>
-      <w:r>
-        <w:rPr>
-          <w:lang w:val="en-US"/>
-        </w:rPr>
-        <w:t xml:space="preserve"> based ray caster in the fragment </w:t>
-      </w:r>
-      <w:proofErr w:type="spellStart"/>
-      <w:r>
-        <w:rPr>
-          <w:lang w:val="en-US"/>
-        </w:rPr>
-        <w:t>shader</w:t>
-      </w:r>
-      <w:proofErr w:type="spellEnd"/>
-      <w:r>
-        <w:rPr>
-          <w:lang w:val="en-US"/>
-        </w:rPr>
-        <w:t xml:space="preserve"> shadows where easily achieved. The computational complexity grows fast though. For every pixel you need to cast a ray from every light source to the pixel and then check the distance for every planet to this line. If the distance is smaller than the planet radius it generates a shadow in the current pixel. This does not give any soft shadows. </w:t>
+        <w:t xml:space="preserve">By implementing a plücker based ray caster in the fragment shader shadows where easily achieved. The computational complexity grows fast though. For every pixel you need to cast a ray from every light source to the pixel and then check the distance for every planet to this line. If the distance is smaller than the planet radius it generates a shadow in the current pixel. This does not give any soft shadows. </w:t>
       </w:r>
     </w:p>
     <w:p>
@@ -3185,21 +3180,7 @@
         <w:rPr>
           <w:lang w:val="en-US"/>
         </w:rPr>
-        <w:t xml:space="preserve">There </w:t>
-      </w:r>
-      <w:proofErr w:type="gramStart"/>
-      <w:r>
-        <w:rPr>
-          <w:lang w:val="en-US"/>
-        </w:rPr>
-        <w:t>exists different methods</w:t>
-      </w:r>
-      <w:proofErr w:type="gramEnd"/>
-      <w:r>
-        <w:rPr>
-          <w:lang w:val="en-US"/>
-        </w:rPr>
-        <w:t xml:space="preserve"> to get rid of the sharp shadow edges. The one mentioned in this course is to randomly alter the position of the light source and sum the contribution from every random position for every pixel. This method quickly becomes very computational heavy. </w:t>
+        <w:t xml:space="preserve">There exists different methods to get rid of the sharp shadow edges. The one mentioned in this course is to randomly alter the position of the light source and sum the contribution from every random position for every pixel. This method quickly becomes very computational heavy. </w:t>
       </w:r>
     </w:p>
     <w:p>
@@ -3250,7 +3231,6 @@
         </w:rPr>
       </w:pPr>
       <w:bookmarkStart w:id="19" w:name="_Toc356317634"/>
-      <w:proofErr w:type="spellStart"/>
       <w:r>
         <w:rPr>
           <w:lang w:val="en-US"/>
@@ -3258,7 +3238,6 @@
         <w:t>Shaders</w:t>
       </w:r>
       <w:bookmarkEnd w:id="19"/>
-      <w:proofErr w:type="spellEnd"/>
     </w:p>
     <w:p>
       <w:pPr>
@@ -3270,96 +3249,12 @@
         <w:rPr>
           <w:lang w:val="en-US"/>
         </w:rPr>
-        <w:t xml:space="preserve">To avoid unnecessary branches in the </w:t>
-      </w:r>
-      <w:proofErr w:type="spellStart"/>
-      <w:r>
-        <w:rPr>
-          <w:lang w:val="en-US"/>
-        </w:rPr>
-        <w:t>shader</w:t>
-      </w:r>
-      <w:proofErr w:type="spellEnd"/>
-      <w:r>
-        <w:rPr>
-          <w:lang w:val="en-US"/>
-        </w:rPr>
-        <w:t xml:space="preserve"> several different </w:t>
-      </w:r>
-      <w:proofErr w:type="spellStart"/>
-      <w:r>
-        <w:rPr>
-          <w:lang w:val="en-US"/>
-        </w:rPr>
-        <w:t>shaders</w:t>
-      </w:r>
-      <w:proofErr w:type="spellEnd"/>
-      <w:r>
-        <w:rPr>
-          <w:lang w:val="en-US"/>
-        </w:rPr>
-        <w:t xml:space="preserve"> are used designed specifically for their purpose. The earth is the object with the most texture data available and therefore it got a dedicated </w:t>
-      </w:r>
-      <w:proofErr w:type="spellStart"/>
-      <w:r>
-        <w:rPr>
-          <w:lang w:val="en-US"/>
-        </w:rPr>
-        <w:t>shader</w:t>
-      </w:r>
-      <w:proofErr w:type="spellEnd"/>
-      <w:r>
-        <w:rPr>
-          <w:lang w:val="en-US"/>
-        </w:rPr>
-        <w:t xml:space="preserve"> to handle texture blending, bump mapping, </w:t>
-      </w:r>
-      <w:proofErr w:type="spellStart"/>
-      <w:r>
-        <w:rPr>
-          <w:lang w:val="en-US"/>
-        </w:rPr>
-        <w:t>specularity</w:t>
-      </w:r>
-      <w:proofErr w:type="spellEnd"/>
-      <w:r>
-        <w:rPr>
-          <w:lang w:val="en-US"/>
-        </w:rPr>
-        <w:t xml:space="preserve"> mapping and shadows. The more common planets do not have a night texture, bump map or </w:t>
-      </w:r>
-      <w:proofErr w:type="spellStart"/>
-      <w:r>
-        <w:rPr>
-          <w:lang w:val="en-US"/>
-        </w:rPr>
-        <w:t>specularity</w:t>
-      </w:r>
-      <w:proofErr w:type="spellEnd"/>
-      <w:r>
-        <w:rPr>
-          <w:lang w:val="en-US"/>
-        </w:rPr>
-        <w:t xml:space="preserve"> map and hence need none of these features in their </w:t>
-      </w:r>
-      <w:proofErr w:type="spellStart"/>
-      <w:r>
-        <w:rPr>
-          <w:lang w:val="en-US"/>
-        </w:rPr>
-        <w:t>shader</w:t>
-      </w:r>
-      <w:proofErr w:type="spellEnd"/>
-      <w:r>
-        <w:rPr>
-          <w:lang w:val="en-US"/>
-        </w:rPr>
-        <w:t xml:space="preserve">. </w:t>
+        <w:t xml:space="preserve">To avoid unnecessary branches in the shader several different shaders are used designed specifically for their purpose. The earth is the object with the most texture data available and therefore it got a dedicated shader to handle texture blending, bump mapping, specularity mapping and shadows. The more common planets do not have a night texture, bump map or specularity map and hence need none of these features in their shader. </w:t>
       </w:r>
     </w:p>
     <w:sectPr>
-      <w:headerReference w:type="default" r:id="rId10"/>
-      <w:footerReference w:type="default" r:id="rId11"/>
+      <w:headerReference w:type="default" r:id="rId11"/>
+      <w:footerReference w:type="default" r:id="rId12"/>
       <w:type w:val="continuous"/>
       <w:pgSz w:w="11906" w:h="16838"/>
       <w:pgMar w:top="1417" w:right="1417" w:bottom="1417" w:left="1417" w:header="708" w:footer="708" w:gutter="0"/>
@@ -3416,7 +3311,7 @@
       <w:rPr>
         <w:noProof/>
       </w:rPr>
-      <w:t>3</w:t>
+      <w:t>4</w:t>
     </w:r>
     <w:r>
       <w:fldChar w:fldCharType="end"/>
@@ -3489,11 +3384,6 @@
     <w:r>
       <w:t>05-16</w:t>
     </w:r>
-  </w:p>
-  <w:p>
-    <w:pPr>
-      <w:pStyle w:val="Header"/>
-    </w:pPr>
   </w:p>
 </w:hdr>
 </file>
@@ -7510,7 +7400,7 @@
 </file>
 
 <file path=customXml/itemProps2.xml><?xml version="1.0" encoding="utf-8"?>
-<ds:datastoreItem xmlns:ds="http://schemas.openxmlformats.org/officeDocument/2006/customXml" ds:itemID="{94128307-08D3-4497-94AB-1C601595F06E}">
+<ds:datastoreItem xmlns:ds="http://schemas.openxmlformats.org/officeDocument/2006/customXml" ds:itemID="{E2AECBBC-A792-4458-8B96-B60651CD65E0}">
   <ds:schemaRefs>
     <ds:schemaRef ds:uri="http://schemas.openxmlformats.org/officeDocument/2006/bibliography"/>
   </ds:schemaRefs>

</xml_diff>